<commit_message>
workigh but with bugs
</commit_message>
<xml_diff>
--- a/poster.docx
+++ b/poster.docx
@@ -72,7 +72,13 @@
         </w:numPr>
       </w:pPr>
       <w:r>
-        <w:t>An infrared distance sensor records the time when the motor/object pass through the origin (0 deg)</w:t>
+        <w:t xml:space="preserve">An </w:t>
+      </w:r>
+      <w:r>
+        <w:t>optical</w:t>
+      </w:r>
+      <w:r>
+        <w:t xml:space="preserve"> distance sensor records the time when the motor/object pass through the origin (0 deg)</w:t>
       </w:r>
     </w:p>
     <w:p>
@@ -84,13 +90,7 @@
         </w:numPr>
       </w:pPr>
       <w:r>
-        <w:t xml:space="preserve">The acceleration data is fit </w:t>
-      </w:r>
-      <w:r>
-        <w:t>to</w:t>
-      </w:r>
-      <w:r>
-        <w:t xml:space="preserve"> a sin wave</w:t>
+        <w:t xml:space="preserve">A sin wave is fit to the acceleration data </w:t>
       </w:r>
     </w:p>
     <w:p>
@@ -102,7 +102,22 @@
         </w:numPr>
       </w:pPr>
       <w:r>
-        <w:t>The amplitude and phase shift between the two measurements in extracted, provide us with a vector representing the state of imbalance in the system</w:t>
+        <w:t xml:space="preserve">The amplitude </w:t>
+      </w:r>
+      <w:r>
+        <w:t>of the accelerations along with the</w:t>
+      </w:r>
+      <w:r>
+        <w:t xml:space="preserve"> phase shift between the </w:t>
+      </w:r>
+      <w:r>
+        <w:t xml:space="preserve">rotation and </w:t>
+      </w:r>
+      <w:r>
+        <w:t>acceleration</w:t>
+      </w:r>
+      <w:r>
+        <w:t xml:space="preserve"> in extracted, provide us with a vector representing the state of imbalance in the system</w:t>
       </w:r>
     </w:p>
     <w:p>
@@ -163,25 +178,17 @@
         </w:rPr>
         <w:t xml:space="preserve">We add a small test mass somewhere on the object and take a second measurement. The new measurement is the sum of the background </w:t>
       </w:r>
-      <w:proofErr w:type="gramStart"/>
       <w:r>
         <w:rPr>
           <w:rFonts w:eastAsiaTheme="minorEastAsia"/>
         </w:rPr>
-        <w:t>vibrations</w:t>
-      </w:r>
-      <w:proofErr w:type="gramEnd"/>
+        <w:t>vibration,</w:t>
+      </w:r>
       <w:r>
         <w:rPr>
           <w:rFonts w:eastAsiaTheme="minorEastAsia"/>
         </w:rPr>
-        <w:t xml:space="preserve"> </w:t>
-      </w:r>
-      <w:r>
-        <w:rPr>
-          <w:rFonts w:eastAsiaTheme="minorEastAsia"/>
-        </w:rPr>
-        <w:t xml:space="preserve">and the vibration induces by the test mass </w:t>
+        <w:t xml:space="preserve"> and the vibration induces by the test mass </w:t>
       </w:r>
       <m:oMath>
         <m:acc>
@@ -235,22 +242,8 @@
         <w:rPr>
           <w:rFonts w:eastAsiaTheme="minorEastAsia"/>
         </w:rPr>
-        <w:t xml:space="preserve"> </w:t>
-      </w:r>
-      <w:r>
-        <w:rPr>
-          <w:rFonts w:eastAsiaTheme="minorEastAsia"/>
-        </w:rPr>
-        <w:t>(the independent effect of the added mass</w:t>
-      </w:r>
-      <w:proofErr w:type="gramStart"/>
-      <w:r>
-        <w:rPr>
-          <w:rFonts w:eastAsiaTheme="minorEastAsia"/>
-        </w:rPr>
-        <w:t>)</w:t>
-      </w:r>
-      <w:proofErr w:type="gramEnd"/>
+        <w:t xml:space="preserve"> (the independent effect of the added mass)</w:t>
+      </w:r>
       <w:r>
         <w:rPr>
           <w:rFonts w:eastAsiaTheme="minorEastAsia"/>
@@ -304,45 +297,13 @@
         <w:rPr>
           <w:rFonts w:eastAsiaTheme="minorEastAsia"/>
         </w:rPr>
-        <w:t xml:space="preserve">In order to balance the wheel, we need to </w:t>
-      </w:r>
-      <w:proofErr w:type="gramStart"/>
+        <w:t xml:space="preserve">In order to balance the wheel, we need to calculates </w:t>
+      </w:r>
       <w:r>
         <w:rPr>
           <w:rFonts w:eastAsiaTheme="minorEastAsia"/>
         </w:rPr>
-        <w:t>calculates</w:t>
-      </w:r>
-      <w:proofErr w:type="gramEnd"/>
-      <w:r>
-        <w:rPr>
-          <w:rFonts w:eastAsiaTheme="minorEastAsia"/>
-        </w:rPr>
-        <w:t xml:space="preserve"> </w:t>
-      </w:r>
-      <w:r>
-        <w:rPr>
-          <w:rFonts w:eastAsiaTheme="minorEastAsia"/>
-        </w:rPr>
-        <w:t xml:space="preserve">B </w:t>
-      </w:r>
-      <w:r>
-        <w:rPr>
-          <w:rFonts w:eastAsiaTheme="minorEastAsia"/>
-        </w:rPr>
-        <w:t>such that such that A + B = 0</w:t>
-      </w:r>
-      <w:r>
-        <w:rPr>
-          <w:rFonts w:eastAsiaTheme="minorEastAsia"/>
-        </w:rPr>
-        <w:t xml:space="preserve">. </w:t>
-      </w:r>
-      <w:r>
-        <w:rPr>
-          <w:rFonts w:eastAsiaTheme="minorEastAsia"/>
-        </w:rPr>
-        <w:t>This can be done using vector algebra.</w:t>
+        <w:t>B such that such that A + B = 0. This can be done using vector algebra.</w:t>
       </w:r>
     </w:p>
     <w:p>
@@ -392,6 +353,80 @@
       <w:r>
         <w:t xml:space="preserve"> </w:t>
       </w:r>
+    </w:p>
+    <w:p>
+      <w:r>
+        <w:t>Does it work?</w:t>
+      </w:r>
+    </w:p>
+    <w:p>
+      <w:pPr>
+        <w:pStyle w:val="ListParagraph"/>
+        <w:numPr>
+          <w:ilvl w:val="0"/>
+          <w:numId w:val="4"/>
+        </w:numPr>
+      </w:pPr>
+      <w:r>
+        <w:t xml:space="preserve">At </w:t>
+      </w:r>
+      <w:r>
+        <w:t>high</w:t>
+      </w:r>
+      <w:r>
+        <w:t xml:space="preserve"> vibration magnitude, the machine is a</w:t>
+      </w:r>
+      <w:r>
+        <w:t xml:space="preserve">ble to make state measurements precisely with a standard </w:t>
+      </w:r>
+      <w:r>
+        <w:t>deviation</w:t>
+      </w:r>
+      <w:r>
+        <w:t xml:space="preserve"> of only 1 deg.</w:t>
+      </w:r>
+    </w:p>
+    <w:p>
+      <w:pPr>
+        <w:pStyle w:val="ListParagraph"/>
+        <w:numPr>
+          <w:ilvl w:val="0"/>
+          <w:numId w:val="4"/>
+        </w:numPr>
+      </w:pPr>
+      <w:r>
+        <w:t xml:space="preserve">At low vibrations, the acceleration data is lost </w:t>
+      </w:r>
+      <w:r>
+        <w:t>in the sensor noise</w:t>
+      </w:r>
+      <w:r>
+        <w:t>, which limits the ultimate accuracy of the device.</w:t>
+      </w:r>
+    </w:p>
+    <w:p>
+      <w:pPr>
+        <w:pStyle w:val="ListParagraph"/>
+        <w:numPr>
+          <w:ilvl w:val="0"/>
+          <w:numId w:val="4"/>
+        </w:numPr>
+      </w:pPr>
+      <w:r>
+        <w:t>In testing, the machine was able to decrease the vibrations in the unbalanced test-wheel by 80%</w:t>
+      </w:r>
+      <w:r>
+        <w:t>.</w:t>
+      </w:r>
+    </w:p>
+    <w:p>
+      <w:pPr>
+        <w:pStyle w:val="ListParagraph"/>
+        <w:numPr>
+          <w:ilvl w:val="0"/>
+          <w:numId w:val="4"/>
+        </w:numPr>
+      </w:pPr>
     </w:p>
     <w:sectPr>
       <w:pgSz w:w="12240" w:h="15840"/>
@@ -584,6 +619,95 @@
     </w:lvl>
   </w:abstractNum>
   <w:abstractNum w:abstractNumId="2" w15:restartNumberingAfterBreak="0">
+    <w:nsid w:val="6365630E"/>
+    <w:multiLevelType w:val="hybridMultilevel"/>
+    <w:tmpl w:val="D27EA8A6"/>
+    <w:lvl w:ilvl="0" w:tplc="28D4AED0">
+      <w:start w:val="1"/>
+      <w:numFmt w:val="decimal"/>
+      <w:lvlText w:val="%1)"/>
+      <w:lvlJc w:val="left"/>
+      <w:pPr>
+        <w:ind w:left="720" w:hanging="360"/>
+      </w:pPr>
+      <w:rPr>
+        <w:rFonts w:hint="default"/>
+      </w:rPr>
+    </w:lvl>
+    <w:lvl w:ilvl="1" w:tplc="04090019" w:tentative="1">
+      <w:start w:val="1"/>
+      <w:numFmt w:val="lowerLetter"/>
+      <w:lvlText w:val="%2."/>
+      <w:lvlJc w:val="left"/>
+      <w:pPr>
+        <w:ind w:left="1440" w:hanging="360"/>
+      </w:pPr>
+    </w:lvl>
+    <w:lvl w:ilvl="2" w:tplc="0409001B" w:tentative="1">
+      <w:start w:val="1"/>
+      <w:numFmt w:val="lowerRoman"/>
+      <w:lvlText w:val="%3."/>
+      <w:lvlJc w:val="right"/>
+      <w:pPr>
+        <w:ind w:left="2160" w:hanging="180"/>
+      </w:pPr>
+    </w:lvl>
+    <w:lvl w:ilvl="3" w:tplc="0409000F" w:tentative="1">
+      <w:start w:val="1"/>
+      <w:numFmt w:val="decimal"/>
+      <w:lvlText w:val="%4."/>
+      <w:lvlJc w:val="left"/>
+      <w:pPr>
+        <w:ind w:left="2880" w:hanging="360"/>
+      </w:pPr>
+    </w:lvl>
+    <w:lvl w:ilvl="4" w:tplc="04090019" w:tentative="1">
+      <w:start w:val="1"/>
+      <w:numFmt w:val="lowerLetter"/>
+      <w:lvlText w:val="%5."/>
+      <w:lvlJc w:val="left"/>
+      <w:pPr>
+        <w:ind w:left="3600" w:hanging="360"/>
+      </w:pPr>
+    </w:lvl>
+    <w:lvl w:ilvl="5" w:tplc="0409001B" w:tentative="1">
+      <w:start w:val="1"/>
+      <w:numFmt w:val="lowerRoman"/>
+      <w:lvlText w:val="%6."/>
+      <w:lvlJc w:val="right"/>
+      <w:pPr>
+        <w:ind w:left="4320" w:hanging="180"/>
+      </w:pPr>
+    </w:lvl>
+    <w:lvl w:ilvl="6" w:tplc="0409000F" w:tentative="1">
+      <w:start w:val="1"/>
+      <w:numFmt w:val="decimal"/>
+      <w:lvlText w:val="%7."/>
+      <w:lvlJc w:val="left"/>
+      <w:pPr>
+        <w:ind w:left="5040" w:hanging="360"/>
+      </w:pPr>
+    </w:lvl>
+    <w:lvl w:ilvl="7" w:tplc="04090019" w:tentative="1">
+      <w:start w:val="1"/>
+      <w:numFmt w:val="lowerLetter"/>
+      <w:lvlText w:val="%8."/>
+      <w:lvlJc w:val="left"/>
+      <w:pPr>
+        <w:ind w:left="5760" w:hanging="360"/>
+      </w:pPr>
+    </w:lvl>
+    <w:lvl w:ilvl="8" w:tplc="0409001B" w:tentative="1">
+      <w:start w:val="1"/>
+      <w:numFmt w:val="lowerRoman"/>
+      <w:lvlText w:val="%9."/>
+      <w:lvlJc w:val="right"/>
+      <w:pPr>
+        <w:ind w:left="6480" w:hanging="180"/>
+      </w:pPr>
+    </w:lvl>
+  </w:abstractNum>
+  <w:abstractNum w:abstractNumId="3" w15:restartNumberingAfterBreak="0">
     <w:nsid w:val="7BEB3455"/>
     <w:multiLevelType w:val="hybridMultilevel"/>
     <w:tmpl w:val="536CC662"/>
@@ -679,6 +803,9 @@
     <w:abstractNumId w:val="1"/>
   </w:num>
   <w:num w:numId="3" w16cid:durableId="1597858733">
+    <w:abstractNumId w:val="3"/>
+  </w:num>
+  <w:num w:numId="4" w16cid:durableId="2064402526">
     <w:abstractNumId w:val="2"/>
   </w:num>
 </w:numbering>

</xml_diff>